<commit_message>
Se agregaron las versiones de temporadas
</commit_message>
<xml_diff>
--- a/Contexto histórico.docx
+++ b/Contexto histórico.docx
@@ -281,156 +281,11 @@
       </w:r>
     </w:p>
     <w:p>
-      <w:r>
-        <w:t>Empieza una pequeña cuenta regresiva con un narrador</w:t>
-      </w:r>
-    </w:p>
-    <w:p>
-      <w:pPr>
-        <w:pStyle w:val="Prrafodelista"/>
-        <w:numPr>
-          <w:ilvl w:val="0"/>
-          <w:numId w:val="2"/>
-        </w:numPr>
-      </w:pPr>
-      <w:r>
-        <w:t xml:space="preserve">Narrador: </w:t>
-      </w:r>
-      <w:r>
-        <w:t>Todo empezó un 28 de diciembre de 1895 en un salón de café en París</w:t>
-      </w:r>
-    </w:p>
-    <w:p>
-      <w:r>
-        <w:t>Se muestra una toma de la cafetería</w:t>
-      </w:r>
-    </w:p>
-    <w:p>
-      <w:pPr>
-        <w:pStyle w:val="Prrafodelista"/>
-        <w:numPr>
-          <w:ilvl w:val="0"/>
-          <w:numId w:val="2"/>
-        </w:numPr>
-      </w:pPr>
-      <w:r>
-        <w:t xml:space="preserve">Narrador: </w:t>
-      </w:r>
-      <w:r>
-        <w:t>Esa noche, en ese lugar estaba surgiendo una nueva magia</w:t>
-      </w:r>
-      <w:r>
-        <w:t>. Una nueva forma de contar historias había nacido, el 7mo arte, el cine acababa de nacer</w:t>
-      </w:r>
-    </w:p>
-    <w:p>
-      <w:r>
-        <w:t>La pagina se llena con escenas de las películas que iniciaron todo</w:t>
-      </w:r>
-      <w:r>
-        <w:t xml:space="preserve"> (Los hermanos </w:t>
-      </w:r>
-      <w:proofErr w:type="spellStart"/>
-      <w:r>
-        <w:t>Lumiere</w:t>
-      </w:r>
-      <w:proofErr w:type="spellEnd"/>
-      <w:r>
-        <w:t>)</w:t>
-      </w:r>
-    </w:p>
-    <w:p>
-      <w:r>
-        <w:t>Fin de pagina 1.</w:t>
-      </w:r>
-    </w:p>
-    <w:p>
-      <w:r>
-        <w:t xml:space="preserve">En la siguiente </w:t>
-      </w:r>
-      <w:r>
-        <w:t>página</w:t>
-      </w:r>
-      <w:r>
-        <w:t xml:space="preserve"> se muestra escenas de expresionismo alemán,</w:t>
-      </w:r>
-      <w:r>
-        <w:t xml:space="preserve"> la siguiente con el surrealismo y otras vanguardias y la cuarta muestra algunas escenas icónicas de la </w:t>
-      </w:r>
-      <w:r>
-        <w:t>época</w:t>
-      </w:r>
-      <w:r>
-        <w:t xml:space="preserve"> dorada.</w:t>
-      </w:r>
-    </w:p>
-    <w:p>
-      <w:proofErr w:type="spellStart"/>
-      <w:r>
-        <w:t>Pagina</w:t>
-      </w:r>
-      <w:proofErr w:type="spellEnd"/>
-      <w:r>
-        <w:t xml:space="preserve"> 5</w:t>
-      </w:r>
-    </w:p>
-    <w:p>
-      <w:r>
-        <w:t>Se muestra la misma imagen con la que terminó la pagina pasada, solo que ahora con un efecto de corte de cinta</w:t>
-      </w:r>
-    </w:p>
-    <w:p>
-      <w:pPr>
-        <w:pStyle w:val="Prrafodelista"/>
-        <w:numPr>
-          <w:ilvl w:val="0"/>
-          <w:numId w:val="2"/>
-        </w:numPr>
-      </w:pPr>
-      <w:r>
-        <w:t>Narrador: Sin embargo, al inicio el cine no solo fue arte, imaginación y magia. En esta historia también hubo corporaciones, malignas y mafias del cine que buscaban adueñarse de todo…</w:t>
-      </w:r>
-    </w:p>
-    <w:p>
-      <w:r>
-        <w:t xml:space="preserve">Termina la </w:t>
-      </w:r>
-      <w:proofErr w:type="spellStart"/>
-      <w:r>
-        <w:t>pagina</w:t>
-      </w:r>
-      <w:proofErr w:type="spellEnd"/>
-      <w:r>
-        <w:t xml:space="preserve"> 6</w:t>
-      </w:r>
-    </w:p>
-    <w:p>
-      <w:pPr>
-        <w:pStyle w:val="Prrafodelista"/>
-        <w:numPr>
-          <w:ilvl w:val="0"/>
-          <w:numId w:val="2"/>
-        </w:numPr>
-      </w:pPr>
-      <w:r>
-        <w:t xml:space="preserve">Narrador, regresemos un poco más atrás en la historia, con forme el cine se fue popularizando, </w:t>
-      </w:r>
-      <w:proofErr w:type="spellStart"/>
-      <w:r>
-        <w:t>mas</w:t>
-      </w:r>
-      <w:proofErr w:type="spellEnd"/>
-      <w:r>
-        <w:t xml:space="preserve"> personas, personas y empresas decidieron entrar al negocio.</w:t>
-      </w:r>
-    </w:p>
-    <w:p>
-      <w:pPr>
-        <w:pStyle w:val="Prrafodelista"/>
-      </w:pPr>
-      <w:r>
-        <w:t>Las películas dejaron de exigirse en ferias de circo</w:t>
-      </w:r>
+      <w:pPr>
+        <w:rPr>
+          <w:u w:val="single"/>
+        </w:rPr>
+      </w:pPr>
     </w:p>
     <w:p/>
     <w:p/>
@@ -443,9 +298,19 @@
     <w:p/>
     <w:p/>
     <w:p>
-      <w:r>
+      <w:pPr>
+        <w:rPr>
+          <w:lang w:val="en-US"/>
+        </w:rPr>
+      </w:pPr>
+      <w:proofErr w:type="spellStart"/>
+      <w:r>
+        <w:rPr>
+          <w:lang w:val="en-US"/>
+        </w:rPr>
         <w:t>Referencies</w:t>
       </w:r>
+      <w:proofErr w:type="spellEnd"/>
     </w:p>
     <w:p>
       <w:pPr>

</xml_diff>